<commit_message>
m2 map reduce GFS
</commit_message>
<xml_diff>
--- a/Bid Data and Cloud Computing/m2/Google File System.docx
+++ b/Bid Data and Cloud Computing/m2/Google File System.docx
@@ -90,16 +90,2466 @@
         </w:numPr>
       </w:pPr>
       <w:r>
-        <w:t>Point of congestion, single point of failure</w:t>
-      </w:r>
-    </w:p>
-    <w:p>
-      <w:pPr>
-        <w:pStyle w:val="ListParagraph"/>
-        <w:numPr>
-          <w:ilvl w:val="2"/>
-          <w:numId w:val="1"/>
-        </w:numPr>
+        <w:t>Point of congestion, single point of failur</w:t>
+      </w:r>
+      <w:r>
+        <w:t>e</w:t>
+      </w:r>
+    </w:p>
+    <w:p>
+      <w:pPr>
+        <w:pStyle w:val="ListParagraph"/>
+        <w:numPr>
+          <w:ilvl w:val="1"/>
+          <w:numId w:val="1"/>
+        </w:numPr>
+      </w:pPr>
+      <w:r>
+        <w:t xml:space="preserve">Alleviate wit replication and client </w:t>
+      </w:r>
+      <w:proofErr w:type="spellStart"/>
+      <w:r>
+        <w:t>cahing</w:t>
+      </w:r>
+      <w:proofErr w:type="spellEnd"/>
+    </w:p>
+    <w:p>
+      <w:pPr>
+        <w:pStyle w:val="ListParagraph"/>
+        <w:numPr>
+          <w:ilvl w:val="2"/>
+          <w:numId w:val="1"/>
+        </w:numPr>
+      </w:pPr>
+      <w:r>
+        <w:t>Coda, tokens</w:t>
+      </w:r>
+    </w:p>
+    <w:p>
+      <w:pPr>
+        <w:pStyle w:val="ListParagraph"/>
+        <w:numPr>
+          <w:ilvl w:val="2"/>
+          <w:numId w:val="1"/>
+        </w:numPr>
+      </w:pPr>
+      <w:r>
+        <w:t>Limited replication can lead to congestion</w:t>
+      </w:r>
+    </w:p>
+    <w:p>
+      <w:pPr>
+        <w:pStyle w:val="ListParagraph"/>
+        <w:numPr>
+          <w:ilvl w:val="1"/>
+          <w:numId w:val="1"/>
+        </w:numPr>
+      </w:pPr>
+      <w:r>
+        <w:t xml:space="preserve">File data is centralized </w:t>
+      </w:r>
+    </w:p>
+    <w:p>
+      <w:pPr>
+        <w:pStyle w:val="ListParagraph"/>
+        <w:numPr>
+          <w:ilvl w:val="2"/>
+          <w:numId w:val="1"/>
+        </w:numPr>
+      </w:pPr>
+      <w:r>
+        <w:t xml:space="preserve">File server stores all data from file (not split across servers) </w:t>
+      </w:r>
+    </w:p>
+    <w:p>
+      <w:pPr>
+        <w:pStyle w:val="ListParagraph"/>
+        <w:numPr>
+          <w:ilvl w:val="2"/>
+          <w:numId w:val="1"/>
+        </w:numPr>
+      </w:pPr>
+      <w:r>
+        <w:t>If replication in place, client downloads all data for file from one server</w:t>
+      </w:r>
+    </w:p>
+    <w:p>
+      <w:pPr>
+        <w:pStyle w:val="ListParagraph"/>
+        <w:numPr>
+          <w:ilvl w:val="1"/>
+          <w:numId w:val="1"/>
+        </w:numPr>
+      </w:pPr>
+      <w:r>
+        <w:t>File sizes limited to capacity available on server</w:t>
+      </w:r>
+    </w:p>
+    <w:p>
+      <w:pPr>
+        <w:pStyle w:val="ListParagraph"/>
+        <w:numPr>
+          <w:ilvl w:val="2"/>
+          <w:numId w:val="1"/>
+        </w:numPr>
+      </w:pPr>
+      <w:r>
+        <w:t>What if need 1000 TB file? What then?? BIG DATAAAAA</w:t>
+      </w:r>
+    </w:p>
+    <w:p>
+      <w:pPr>
+        <w:pStyle w:val="ListParagraph"/>
+        <w:numPr>
+          <w:ilvl w:val="0"/>
+          <w:numId w:val="1"/>
+        </w:numPr>
+      </w:pPr>
+      <w:r>
+        <w:t>Parallel File Systems</w:t>
+      </w:r>
+      <w:r>
+        <w:tab/>
+      </w:r>
+    </w:p>
+    <w:p>
+      <w:pPr>
+        <w:pStyle w:val="ListParagraph"/>
+        <w:numPr>
+          <w:ilvl w:val="1"/>
+          <w:numId w:val="1"/>
+        </w:numPr>
+      </w:pPr>
+      <w:r>
+        <w:t>File data can span multiple servers</w:t>
+      </w:r>
+    </w:p>
+    <w:p>
+      <w:pPr>
+        <w:pStyle w:val="ListParagraph"/>
+        <w:numPr>
+          <w:ilvl w:val="2"/>
+          <w:numId w:val="1"/>
+        </w:numPr>
+      </w:pPr>
+      <w:proofErr w:type="gramStart"/>
+      <w:r>
+        <w:t>So</w:t>
+      </w:r>
+      <w:proofErr w:type="gramEnd"/>
+      <w:r>
+        <w:t xml:space="preserve"> metadata can be on separate servers s</w:t>
+      </w:r>
+    </w:p>
+    <w:p>
+      <w:pPr>
+        <w:pStyle w:val="ListParagraph"/>
+        <w:numPr>
+          <w:ilvl w:val="3"/>
+          <w:numId w:val="1"/>
+        </w:numPr>
+      </w:pPr>
+      <w:r>
+        <w:t xml:space="preserve">metadata is info about file like name, access </w:t>
+      </w:r>
+      <w:proofErr w:type="spellStart"/>
+      <w:r>
+        <w:t>pemissions</w:t>
+      </w:r>
+      <w:proofErr w:type="spellEnd"/>
+      <w:r>
+        <w:t>, timestamps, file size, and locations of data blocks</w:t>
+      </w:r>
+    </w:p>
+    <w:p>
+      <w:pPr>
+        <w:pStyle w:val="ListParagraph"/>
+        <w:numPr>
+          <w:ilvl w:val="0"/>
+          <w:numId w:val="1"/>
+        </w:numPr>
+      </w:pPr>
+      <w:r>
+        <w:t xml:space="preserve">GFS GOALS </w:t>
+      </w:r>
+    </w:p>
+    <w:p>
+      <w:pPr>
+        <w:pStyle w:val="ListParagraph"/>
+        <w:numPr>
+          <w:ilvl w:val="1"/>
+          <w:numId w:val="1"/>
+        </w:numPr>
+      </w:pPr>
+      <w:r>
+        <w:t xml:space="preserve">To be scalable distributed file system </w:t>
+      </w:r>
+    </w:p>
+    <w:p>
+      <w:pPr>
+        <w:pStyle w:val="ListParagraph"/>
+        <w:numPr>
+          <w:ilvl w:val="1"/>
+          <w:numId w:val="1"/>
+        </w:numPr>
+      </w:pPr>
+      <w:r>
+        <w:t>Designed for large data-intensive applications</w:t>
+      </w:r>
+    </w:p>
+    <w:p>
+      <w:pPr>
+        <w:pStyle w:val="ListParagraph"/>
+        <w:numPr>
+          <w:ilvl w:val="1"/>
+          <w:numId w:val="1"/>
+        </w:numPr>
+      </w:pPr>
+      <w:r>
+        <w:t>Fault-tolerant, runs on commodity HW</w:t>
+      </w:r>
+    </w:p>
+    <w:p>
+      <w:pPr>
+        <w:pStyle w:val="ListParagraph"/>
+        <w:numPr>
+          <w:ilvl w:val="1"/>
+          <w:numId w:val="1"/>
+        </w:numPr>
+      </w:pPr>
+      <w:r>
+        <w:t xml:space="preserve">High performance to large num of clients </w:t>
+      </w:r>
+    </w:p>
+    <w:p>
+      <w:pPr>
+        <w:pStyle w:val="ListParagraph"/>
+        <w:numPr>
+          <w:ilvl w:val="0"/>
+          <w:numId w:val="1"/>
+        </w:numPr>
+      </w:pPr>
+      <w:r>
+        <w:t>GFS Design Assumptions</w:t>
+      </w:r>
+    </w:p>
+    <w:p>
+      <w:pPr>
+        <w:pStyle w:val="ListParagraph"/>
+        <w:numPr>
+          <w:ilvl w:val="1"/>
+          <w:numId w:val="1"/>
+        </w:numPr>
+      </w:pPr>
+      <w:r>
+        <w:t xml:space="preserve">Assumptions for conventional file systems </w:t>
+      </w:r>
+      <w:proofErr w:type="gramStart"/>
+      <w:r>
+        <w:t>don’t</w:t>
+      </w:r>
+      <w:proofErr w:type="gramEnd"/>
+      <w:r>
+        <w:t xml:space="preserve"> work</w:t>
+      </w:r>
+    </w:p>
+    <w:p>
+      <w:pPr>
+        <w:pStyle w:val="ListParagraph"/>
+        <w:numPr>
+          <w:ilvl w:val="2"/>
+          <w:numId w:val="1"/>
+        </w:numPr>
+      </w:pPr>
+      <w:r>
+        <w:t xml:space="preserve">Ex: “most files are </w:t>
+      </w:r>
+      <w:proofErr w:type="gramStart"/>
+      <w:r>
+        <w:t>small,</w:t>
+      </w:r>
+      <w:proofErr w:type="gramEnd"/>
+      <w:r>
+        <w:t xml:space="preserve"> lots have short lifetime”</w:t>
+      </w:r>
+    </w:p>
+    <w:p>
+      <w:pPr>
+        <w:pStyle w:val="ListParagraph"/>
+        <w:numPr>
+          <w:ilvl w:val="1"/>
+          <w:numId w:val="1"/>
+        </w:numPr>
+      </w:pPr>
+      <w:r>
+        <w:t>Component failures are the NORM not an exception</w:t>
+      </w:r>
+    </w:p>
+    <w:p>
+      <w:pPr>
+        <w:pStyle w:val="ListParagraph"/>
+        <w:numPr>
+          <w:ilvl w:val="2"/>
+          <w:numId w:val="1"/>
+        </w:numPr>
+      </w:pPr>
+      <w:r>
+        <w:t>File sys has THOUSANDS of storage machine</w:t>
+      </w:r>
+    </w:p>
+    <w:p>
+      <w:pPr>
+        <w:pStyle w:val="ListParagraph"/>
+        <w:numPr>
+          <w:ilvl w:val="2"/>
+          <w:numId w:val="1"/>
+        </w:numPr>
+      </w:pPr>
+      <w:r>
+        <w:t>Some will not work at any given time</w:t>
+      </w:r>
+    </w:p>
+    <w:p>
+      <w:pPr>
+        <w:pStyle w:val="ListParagraph"/>
+        <w:numPr>
+          <w:ilvl w:val="1"/>
+          <w:numId w:val="1"/>
+        </w:numPr>
+      </w:pPr>
+      <w:r>
+        <w:t>Files are HUGE, multiple-TB are the norm</w:t>
+      </w:r>
+      <w:r>
+        <w:tab/>
+      </w:r>
+    </w:p>
+    <w:p>
+      <w:pPr>
+        <w:pStyle w:val="ListParagraph"/>
+        <w:numPr>
+          <w:ilvl w:val="2"/>
+          <w:numId w:val="1"/>
+        </w:numPr>
+      </w:pPr>
+      <w:r>
+        <w:t>I/O operations and block choices affected</w:t>
+      </w:r>
+    </w:p>
+    <w:p>
+      <w:pPr>
+        <w:pStyle w:val="ListParagraph"/>
+        <w:numPr>
+          <w:ilvl w:val="1"/>
+          <w:numId w:val="1"/>
+        </w:numPr>
+      </w:pPr>
+      <w:r>
+        <w:t xml:space="preserve">FILE ACESS: </w:t>
+      </w:r>
+    </w:p>
+    <w:p>
+      <w:pPr>
+        <w:pStyle w:val="ListParagraph"/>
+        <w:numPr>
+          <w:ilvl w:val="2"/>
+          <w:numId w:val="1"/>
+        </w:numPr>
+      </w:pPr>
+      <w:r>
+        <w:t>Most files appended not overwritten</w:t>
+      </w:r>
+    </w:p>
+    <w:p>
+      <w:pPr>
+        <w:pStyle w:val="ListParagraph"/>
+        <w:numPr>
+          <w:ilvl w:val="3"/>
+          <w:numId w:val="1"/>
+        </w:numPr>
+      </w:pPr>
+      <w:r>
+        <w:t>Random writes within file almost NEVER done</w:t>
+      </w:r>
+    </w:p>
+    <w:p>
+      <w:pPr>
+        <w:pStyle w:val="ListParagraph"/>
+        <w:numPr>
+          <w:ilvl w:val="3"/>
+          <w:numId w:val="1"/>
+        </w:numPr>
+      </w:pPr>
+      <w:r>
+        <w:t>Once created, files usually read, often sequentially</w:t>
+      </w:r>
+    </w:p>
+    <w:p>
+      <w:pPr>
+        <w:pStyle w:val="ListParagraph"/>
+        <w:numPr>
+          <w:ilvl w:val="2"/>
+          <w:numId w:val="1"/>
+        </w:numPr>
+      </w:pPr>
+      <w:r>
+        <w:t xml:space="preserve">Workload mostly consists of: </w:t>
+      </w:r>
+    </w:p>
+    <w:p>
+      <w:pPr>
+        <w:pStyle w:val="ListParagraph"/>
+        <w:numPr>
+          <w:ilvl w:val="3"/>
+          <w:numId w:val="1"/>
+        </w:numPr>
+      </w:pPr>
+      <w:r>
+        <w:t xml:space="preserve">Reads (large streaming reads, small random reads </w:t>
+      </w:r>
+      <w:r>
+        <w:sym w:font="Wingdings" w:char="F0DF"/>
+      </w:r>
+      <w:r>
+        <w:t xml:space="preserve"> these dominate)</w:t>
+      </w:r>
+    </w:p>
+    <w:p>
+      <w:pPr>
+        <w:pStyle w:val="ListParagraph"/>
+        <w:numPr>
+          <w:ilvl w:val="3"/>
+          <w:numId w:val="1"/>
+        </w:numPr>
+      </w:pPr>
+      <w:r>
+        <w:t xml:space="preserve">Large appends </w:t>
+      </w:r>
+    </w:p>
+    <w:p>
+      <w:pPr>
+        <w:pStyle w:val="ListParagraph"/>
+        <w:numPr>
+          <w:ilvl w:val="3"/>
+          <w:numId w:val="1"/>
+        </w:numPr>
+      </w:pPr>
+      <w:r>
+        <w:t>Hundreds of processes may append to file at the same time</w:t>
+      </w:r>
+    </w:p>
+    <w:p>
+      <w:pPr>
+        <w:pStyle w:val="ListParagraph"/>
+        <w:numPr>
+          <w:ilvl w:val="2"/>
+          <w:numId w:val="1"/>
+        </w:numPr>
+      </w:pPr>
+      <w:r>
+        <w:lastRenderedPageBreak/>
+        <w:t xml:space="preserve">GFS stores a modest # of files for its scale, a few million about </w:t>
+      </w:r>
+    </w:p>
+    <w:p>
+      <w:pPr>
+        <w:pStyle w:val="ListParagraph"/>
+        <w:numPr>
+          <w:ilvl w:val="0"/>
+          <w:numId w:val="1"/>
+        </w:numPr>
+      </w:pPr>
+      <w:r>
+        <w:t xml:space="preserve">BASIC IDEA </w:t>
+      </w:r>
+    </w:p>
+    <w:p>
+      <w:pPr>
+        <w:pStyle w:val="ListParagraph"/>
+        <w:numPr>
+          <w:ilvl w:val="1"/>
+          <w:numId w:val="1"/>
+        </w:numPr>
+      </w:pPr>
+      <w:r>
+        <w:t xml:space="preserve">Use separate servers to store metadata </w:t>
+      </w:r>
+    </w:p>
+    <w:p>
+      <w:pPr>
+        <w:pStyle w:val="ListParagraph"/>
+        <w:numPr>
+          <w:ilvl w:val="2"/>
+          <w:numId w:val="1"/>
+        </w:numPr>
+      </w:pPr>
+      <w:r>
+        <w:t>Like server, block number, that identify which blocks on which serves hold file data</w:t>
+      </w:r>
+    </w:p>
+    <w:p>
+      <w:pPr>
+        <w:pStyle w:val="ListParagraph"/>
+        <w:numPr>
+          <w:ilvl w:val="2"/>
+          <w:numId w:val="1"/>
+        </w:numPr>
+      </w:pPr>
+      <w:r>
+        <w:t xml:space="preserve">Need more bandwidth for data access than metadata access </w:t>
+      </w:r>
+    </w:p>
+    <w:p>
+      <w:pPr>
+        <w:pStyle w:val="ListParagraph"/>
+        <w:numPr>
+          <w:ilvl w:val="2"/>
+          <w:numId w:val="1"/>
+        </w:numPr>
+      </w:pPr>
+      <w:r>
+        <w:t xml:space="preserve">Metadata small, file data can be HUGE </w:t>
+      </w:r>
+    </w:p>
+    <w:p>
+      <w:pPr>
+        <w:pStyle w:val="ListParagraph"/>
+        <w:numPr>
+          <w:ilvl w:val="1"/>
+          <w:numId w:val="1"/>
+        </w:numPr>
+      </w:pPr>
+      <w:r>
+        <w:t xml:space="preserve">Use large logical blocks </w:t>
+      </w:r>
+    </w:p>
+    <w:p>
+      <w:pPr>
+        <w:pStyle w:val="ListParagraph"/>
+        <w:numPr>
+          <w:ilvl w:val="2"/>
+          <w:numId w:val="1"/>
+        </w:numPr>
+      </w:pPr>
+      <w:r>
+        <w:t>Most normal file systems optimized for small files</w:t>
+      </w:r>
+    </w:p>
+    <w:p>
+      <w:pPr>
+        <w:pStyle w:val="ListParagraph"/>
+        <w:numPr>
+          <w:ilvl w:val="2"/>
+          <w:numId w:val="1"/>
+        </w:numPr>
+      </w:pPr>
+      <w:r>
+        <w:t xml:space="preserve">GFS uses HUUUGE blocks 1000x larger </w:t>
+      </w:r>
+    </w:p>
+    <w:p>
+      <w:pPr>
+        <w:pStyle w:val="ListParagraph"/>
+        <w:numPr>
+          <w:ilvl w:val="2"/>
+          <w:numId w:val="1"/>
+        </w:numPr>
+      </w:pPr>
+      <w:r>
+        <w:t xml:space="preserve">List of blocks that make up file becomes easier to manage </w:t>
+      </w:r>
+    </w:p>
+    <w:p>
+      <w:pPr>
+        <w:pStyle w:val="ListParagraph"/>
+        <w:numPr>
+          <w:ilvl w:val="1"/>
+          <w:numId w:val="1"/>
+        </w:numPr>
+      </w:pPr>
+      <w:r>
+        <w:t xml:space="preserve">Replicate data </w:t>
+      </w:r>
+    </w:p>
+    <w:p>
+      <w:pPr>
+        <w:pStyle w:val="ListParagraph"/>
+        <w:numPr>
+          <w:ilvl w:val="2"/>
+          <w:numId w:val="1"/>
+        </w:numPr>
+      </w:pPr>
+      <w:r>
+        <w:rPr>
+          <w:noProof/>
+        </w:rPr>
+        <w:drawing>
+          <wp:anchor distT="0" distB="0" distL="114300" distR="114300" simplePos="0" relativeHeight="251658240" behindDoc="1" locked="0" layoutInCell="1" allowOverlap="1" wp14:anchorId="0BA09E82" wp14:editId="5E9C7892">
+            <wp:simplePos x="0" y="0"/>
+            <wp:positionH relativeFrom="margin">
+              <wp:posOffset>-841513</wp:posOffset>
+            </wp:positionH>
+            <wp:positionV relativeFrom="paragraph">
+              <wp:posOffset>276253</wp:posOffset>
+            </wp:positionV>
+            <wp:extent cx="3955774" cy="2287671"/>
+            <wp:effectExtent l="0" t="0" r="6985" b="0"/>
+            <wp:wrapNone/>
+            <wp:docPr id="1" name="Picture 1"/>
+            <wp:cNvGraphicFramePr>
+              <a:graphicFrameLocks xmlns:a="http://schemas.openxmlformats.org/drawingml/2006/main" noChangeAspect="1"/>
+            </wp:cNvGraphicFramePr>
+            <a:graphic xmlns:a="http://schemas.openxmlformats.org/drawingml/2006/main">
+              <a:graphicData uri="http://schemas.openxmlformats.org/drawingml/2006/picture">
+                <pic:pic xmlns:pic="http://schemas.openxmlformats.org/drawingml/2006/picture">
+                  <pic:nvPicPr>
+                    <pic:cNvPr id="1" name=""/>
+                    <pic:cNvPicPr/>
+                  </pic:nvPicPr>
+                  <pic:blipFill>
+                    <a:blip r:embed="rId5">
+                      <a:extLst>
+                        <a:ext uri="{28A0092B-C50C-407E-A947-70E740481C1C}">
+                          <a14:useLocalDpi xmlns:a14="http://schemas.microsoft.com/office/drawing/2010/main" val="0"/>
+                        </a:ext>
+                      </a:extLst>
+                    </a:blip>
+                    <a:stretch>
+                      <a:fillRect/>
+                    </a:stretch>
+                  </pic:blipFill>
+                  <pic:spPr>
+                    <a:xfrm>
+                      <a:off x="0" y="0"/>
+                      <a:ext cx="3955774" cy="2287671"/>
+                    </a:xfrm>
+                    <a:prstGeom prst="rect">
+                      <a:avLst/>
+                    </a:prstGeom>
+                  </pic:spPr>
+                </pic:pic>
+              </a:graphicData>
+            </a:graphic>
+            <wp14:sizeRelH relativeFrom="page">
+              <wp14:pctWidth>0</wp14:pctWidth>
+            </wp14:sizeRelH>
+            <wp14:sizeRelV relativeFrom="page">
+              <wp14:pctHeight>0</wp14:pctHeight>
+            </wp14:sizeRelV>
+          </wp:anchor>
+        </w:drawing>
+      </w:r>
+      <w:r>
+        <w:t>Expect some servers to be down, so store copies of data blocks on multiple</w:t>
+      </w:r>
+    </w:p>
+    <w:p>
+      <w:r>
+        <w:drawing>
+          <wp:anchor distT="0" distB="0" distL="114300" distR="114300" simplePos="0" relativeHeight="251659264" behindDoc="1" locked="0" layoutInCell="1" allowOverlap="1" wp14:anchorId="12B28836" wp14:editId="437BCA4C">
+            <wp:simplePos x="0" y="0"/>
+            <wp:positionH relativeFrom="page">
+              <wp:align>right</wp:align>
+            </wp:positionH>
+            <wp:positionV relativeFrom="paragraph">
+              <wp:posOffset>7620</wp:posOffset>
+            </wp:positionV>
+            <wp:extent cx="3780775" cy="2159000"/>
+            <wp:effectExtent l="0" t="0" r="0" b="0"/>
+            <wp:wrapNone/>
+            <wp:docPr id="2" name="Picture 2"/>
+            <wp:cNvGraphicFramePr>
+              <a:graphicFrameLocks xmlns:a="http://schemas.openxmlformats.org/drawingml/2006/main" noChangeAspect="1"/>
+            </wp:cNvGraphicFramePr>
+            <a:graphic xmlns:a="http://schemas.openxmlformats.org/drawingml/2006/main">
+              <a:graphicData uri="http://schemas.openxmlformats.org/drawingml/2006/picture">
+                <pic:pic xmlns:pic="http://schemas.openxmlformats.org/drawingml/2006/picture">
+                  <pic:nvPicPr>
+                    <pic:cNvPr id="1" name=""/>
+                    <pic:cNvPicPr/>
+                  </pic:nvPicPr>
+                  <pic:blipFill>
+                    <a:blip r:embed="rId6" cstate="print">
+                      <a:extLst>
+                        <a:ext uri="{28A0092B-C50C-407E-A947-70E740481C1C}">
+                          <a14:useLocalDpi xmlns:a14="http://schemas.microsoft.com/office/drawing/2010/main" val="0"/>
+                        </a:ext>
+                      </a:extLst>
+                    </a:blip>
+                    <a:stretch>
+                      <a:fillRect/>
+                    </a:stretch>
+                  </pic:blipFill>
+                  <pic:spPr>
+                    <a:xfrm>
+                      <a:off x="0" y="0"/>
+                      <a:ext cx="3780775" cy="2159000"/>
+                    </a:xfrm>
+                    <a:prstGeom prst="rect">
+                      <a:avLst/>
+                    </a:prstGeom>
+                  </pic:spPr>
+                </pic:pic>
+              </a:graphicData>
+            </a:graphic>
+            <wp14:sizeRelH relativeFrom="page">
+              <wp14:pctWidth>0</wp14:pctWidth>
+            </wp14:sizeRelH>
+            <wp14:sizeRelV relativeFrom="page">
+              <wp14:pctHeight>0</wp14:pctHeight>
+            </wp14:sizeRelV>
+          </wp:anchor>
+        </w:drawing>
+      </w:r>
+    </w:p>
+    <w:p/>
+    <w:p/>
+    <w:p/>
+    <w:p/>
+    <w:p/>
+    <w:p/>
+    <w:p/>
+    <w:p/>
+    <w:p>
+      <w:pPr>
+        <w:tabs>
+          <w:tab w:val="left" w:pos="7583"/>
+        </w:tabs>
+      </w:pPr>
+    </w:p>
+    <w:p>
+      <w:pPr>
+        <w:tabs>
+          <w:tab w:val="left" w:pos="7583"/>
+        </w:tabs>
+      </w:pPr>
+    </w:p>
+    <w:p>
+      <w:pPr>
+        <w:tabs>
+          <w:tab w:val="left" w:pos="7583"/>
+        </w:tabs>
+      </w:pPr>
+    </w:p>
+    <w:p>
+      <w:pPr>
+        <w:tabs>
+          <w:tab w:val="left" w:pos="7583"/>
+        </w:tabs>
+      </w:pPr>
+    </w:p>
+    <w:p>
+      <w:pPr>
+        <w:tabs>
+          <w:tab w:val="left" w:pos="7583"/>
+        </w:tabs>
+      </w:pPr>
+    </w:p>
+    <w:p>
+      <w:pPr>
+        <w:tabs>
+          <w:tab w:val="left" w:pos="7583"/>
+        </w:tabs>
+      </w:pPr>
+    </w:p>
+    <w:p>
+      <w:pPr>
+        <w:tabs>
+          <w:tab w:val="left" w:pos="7583"/>
+        </w:tabs>
+      </w:pPr>
+    </w:p>
+    <w:p>
+      <w:pPr>
+        <w:tabs>
+          <w:tab w:val="left" w:pos="7583"/>
+        </w:tabs>
+      </w:pPr>
+    </w:p>
+    <w:p>
+      <w:pPr>
+        <w:tabs>
+          <w:tab w:val="left" w:pos="7583"/>
+        </w:tabs>
+      </w:pPr>
+    </w:p>
+    <w:p>
+      <w:pPr>
+        <w:tabs>
+          <w:tab w:val="left" w:pos="7583"/>
+        </w:tabs>
+      </w:pPr>
+    </w:p>
+    <w:p>
+      <w:pPr>
+        <w:tabs>
+          <w:tab w:val="left" w:pos="7583"/>
+        </w:tabs>
+      </w:pPr>
+    </w:p>
+    <w:p>
+      <w:pPr>
+        <w:tabs>
+          <w:tab w:val="left" w:pos="7583"/>
+        </w:tabs>
+      </w:pPr>
+      <w:r>
+        <w:lastRenderedPageBreak/>
+        <w:drawing>
+          <wp:anchor distT="0" distB="0" distL="114300" distR="114300" simplePos="0" relativeHeight="251660288" behindDoc="1" locked="0" layoutInCell="1" allowOverlap="1" wp14:anchorId="0200D8F4" wp14:editId="0D72AE64">
+            <wp:simplePos x="0" y="0"/>
+            <wp:positionH relativeFrom="column">
+              <wp:posOffset>2918902</wp:posOffset>
+            </wp:positionH>
+            <wp:positionV relativeFrom="paragraph">
+              <wp:posOffset>-850900</wp:posOffset>
+            </wp:positionV>
+            <wp:extent cx="4395918" cy="2451100"/>
+            <wp:effectExtent l="0" t="0" r="5080" b="6350"/>
+            <wp:wrapNone/>
+            <wp:docPr id="3" name="Picture 3"/>
+            <wp:cNvGraphicFramePr>
+              <a:graphicFrameLocks xmlns:a="http://schemas.openxmlformats.org/drawingml/2006/main" noChangeAspect="1"/>
+            </wp:cNvGraphicFramePr>
+            <a:graphic xmlns:a="http://schemas.openxmlformats.org/drawingml/2006/main">
+              <a:graphicData uri="http://schemas.openxmlformats.org/drawingml/2006/picture">
+                <pic:pic xmlns:pic="http://schemas.openxmlformats.org/drawingml/2006/picture">
+                  <pic:nvPicPr>
+                    <pic:cNvPr id="1" name=""/>
+                    <pic:cNvPicPr/>
+                  </pic:nvPicPr>
+                  <pic:blipFill>
+                    <a:blip r:embed="rId7">
+                      <a:extLst>
+                        <a:ext uri="{28A0092B-C50C-407E-A947-70E740481C1C}">
+                          <a14:useLocalDpi xmlns:a14="http://schemas.microsoft.com/office/drawing/2010/main" val="0"/>
+                        </a:ext>
+                      </a:extLst>
+                    </a:blip>
+                    <a:stretch>
+                      <a:fillRect/>
+                    </a:stretch>
+                  </pic:blipFill>
+                  <pic:spPr>
+                    <a:xfrm>
+                      <a:off x="0" y="0"/>
+                      <a:ext cx="4408547" cy="2458142"/>
+                    </a:xfrm>
+                    <a:prstGeom prst="rect">
+                      <a:avLst/>
+                    </a:prstGeom>
+                  </pic:spPr>
+                </pic:pic>
+              </a:graphicData>
+            </a:graphic>
+            <wp14:sizeRelH relativeFrom="page">
+              <wp14:pctWidth>0</wp14:pctWidth>
+            </wp14:sizeRelH>
+            <wp14:sizeRelV relativeFrom="page">
+              <wp14:pctHeight>0</wp14:pctHeight>
+            </wp14:sizeRelV>
+          </wp:anchor>
+        </w:drawing>
+      </w:r>
+      <w:r>
+        <w:t xml:space="preserve">GFS </w:t>
+      </w:r>
+      <w:r>
+        <w:softHyphen/>
+      </w:r>
+      <w:r>
+        <w:softHyphen/>
+      </w:r>
+      <w:r>
+        <w:softHyphen/>
+      </w:r>
+      <w:r>
+        <w:softHyphen/>
+        <w:t xml:space="preserve">architecture </w:t>
+      </w:r>
+    </w:p>
+    <w:p>
+      <w:pPr>
+        <w:pStyle w:val="ListParagraph"/>
+        <w:numPr>
+          <w:ilvl w:val="0"/>
+          <w:numId w:val="1"/>
+        </w:numPr>
+        <w:tabs>
+          <w:tab w:val="left" w:pos="7583"/>
+        </w:tabs>
+      </w:pPr>
+      <w:r>
+        <w:t xml:space="preserve">Typically made of thousands of chunk servers </w:t>
+      </w:r>
+    </w:p>
+    <w:p>
+      <w:pPr>
+        <w:pStyle w:val="ListParagraph"/>
+        <w:numPr>
+          <w:ilvl w:val="1"/>
+          <w:numId w:val="1"/>
+        </w:numPr>
+        <w:tabs>
+          <w:tab w:val="left" w:pos="7583"/>
+        </w:tabs>
+      </w:pPr>
+      <w:r>
+        <w:t xml:space="preserve">Data storage consists of fixed size chunks </w:t>
+      </w:r>
+    </w:p>
+    <w:p>
+      <w:pPr>
+        <w:pStyle w:val="ListParagraph"/>
+        <w:numPr>
+          <w:ilvl w:val="1"/>
+          <w:numId w:val="1"/>
+        </w:numPr>
+        <w:tabs>
+          <w:tab w:val="left" w:pos="7583"/>
+        </w:tabs>
+      </w:pPr>
+      <w:r>
+        <w:t>Chunks replicated on several systems</w:t>
+      </w:r>
+    </w:p>
+    <w:p>
+      <w:pPr>
+        <w:pStyle w:val="ListParagraph"/>
+        <w:numPr>
+          <w:ilvl w:val="1"/>
+          <w:numId w:val="1"/>
+        </w:numPr>
+        <w:tabs>
+          <w:tab w:val="left" w:pos="7583"/>
+        </w:tabs>
+      </w:pPr>
+      <w:r>
+        <w:t>Chunk size typically 64 MB default</w:t>
+      </w:r>
+    </w:p>
+    <w:p>
+      <w:pPr>
+        <w:pStyle w:val="ListParagraph"/>
+        <w:numPr>
+          <w:ilvl w:val="2"/>
+          <w:numId w:val="1"/>
+        </w:numPr>
+        <w:tabs>
+          <w:tab w:val="left" w:pos="7583"/>
+        </w:tabs>
+      </w:pPr>
+      <w:proofErr w:type="gramStart"/>
+      <w:r>
+        <w:t>32 bit</w:t>
+      </w:r>
+      <w:proofErr w:type="gramEnd"/>
+      <w:r>
+        <w:t xml:space="preserve"> checksum with each chunk</w:t>
+      </w:r>
+    </w:p>
+    <w:p>
+      <w:pPr>
+        <w:pStyle w:val="ListParagraph"/>
+        <w:numPr>
+          <w:ilvl w:val="1"/>
+          <w:numId w:val="1"/>
+        </w:numPr>
+        <w:tabs>
+          <w:tab w:val="left" w:pos="7583"/>
+        </w:tabs>
+      </w:pPr>
+      <w:r>
+        <w:t>Chunk Handler</w:t>
+      </w:r>
+    </w:p>
+    <w:p>
+      <w:pPr>
+        <w:pStyle w:val="ListParagraph"/>
+        <w:numPr>
+          <w:ilvl w:val="2"/>
+          <w:numId w:val="1"/>
+        </w:numPr>
+        <w:tabs>
+          <w:tab w:val="left" w:pos="7583"/>
+        </w:tabs>
+      </w:pPr>
+      <w:r>
+        <w:t xml:space="preserve">Globally unique </w:t>
+      </w:r>
+      <w:proofErr w:type="gramStart"/>
+      <w:r>
+        <w:t>64 bit</w:t>
+      </w:r>
+      <w:proofErr w:type="gramEnd"/>
+      <w:r>
+        <w:t xml:space="preserve"> number</w:t>
+      </w:r>
+    </w:p>
+    <w:p>
+      <w:pPr>
+        <w:pStyle w:val="ListParagraph"/>
+        <w:numPr>
+          <w:ilvl w:val="2"/>
+          <w:numId w:val="1"/>
+        </w:numPr>
+        <w:tabs>
+          <w:tab w:val="left" w:pos="7583"/>
+        </w:tabs>
+      </w:pPr>
+      <w:r>
+        <w:t xml:space="preserve">Assigned by master when created </w:t>
+      </w:r>
+    </w:p>
+    <w:p>
+      <w:pPr>
+        <w:pStyle w:val="ListParagraph"/>
+        <w:numPr>
+          <w:ilvl w:val="1"/>
+          <w:numId w:val="1"/>
+        </w:numPr>
+        <w:tabs>
+          <w:tab w:val="left" w:pos="7583"/>
+        </w:tabs>
+      </w:pPr>
+      <w:r>
+        <w:t>Where chunks stored?</w:t>
+      </w:r>
+    </w:p>
+    <w:p>
+      <w:pPr>
+        <w:pStyle w:val="ListParagraph"/>
+        <w:numPr>
+          <w:ilvl w:val="2"/>
+          <w:numId w:val="1"/>
+        </w:numPr>
+        <w:tabs>
+          <w:tab w:val="left" w:pos="7583"/>
+        </w:tabs>
+      </w:pPr>
+      <w:r>
+        <w:t xml:space="preserve">Local disk as </w:t>
+      </w:r>
+      <w:proofErr w:type="spellStart"/>
+      <w:r>
+        <w:t>linux</w:t>
+      </w:r>
+      <w:proofErr w:type="spellEnd"/>
+      <w:r>
+        <w:t xml:space="preserve"> files</w:t>
+      </w:r>
+    </w:p>
+    <w:p>
+      <w:pPr>
+        <w:pStyle w:val="ListParagraph"/>
+        <w:numPr>
+          <w:ilvl w:val="1"/>
+          <w:numId w:val="1"/>
+        </w:numPr>
+        <w:tabs>
+          <w:tab w:val="left" w:pos="7583"/>
+        </w:tabs>
+      </w:pPr>
+      <w:r>
+        <w:t xml:space="preserve">Each chunk replicated across multiple nodes </w:t>
+      </w:r>
+    </w:p>
+    <w:p>
+      <w:pPr>
+        <w:pStyle w:val="ListParagraph"/>
+        <w:numPr>
+          <w:ilvl w:val="2"/>
+          <w:numId w:val="1"/>
+        </w:numPr>
+        <w:tabs>
+          <w:tab w:val="left" w:pos="7583"/>
+        </w:tabs>
+      </w:pPr>
+      <w:r>
+        <w:t xml:space="preserve">Three replicas (default) </w:t>
+      </w:r>
+    </w:p>
+    <w:p>
+      <w:pPr>
+        <w:pStyle w:val="ListParagraph"/>
+        <w:numPr>
+          <w:ilvl w:val="2"/>
+          <w:numId w:val="1"/>
+        </w:numPr>
+        <w:tabs>
+          <w:tab w:val="left" w:pos="7583"/>
+        </w:tabs>
+      </w:pPr>
+      <w:r>
+        <w:t xml:space="preserve">More replicas for popular files to avoid hotspots </w:t>
+      </w:r>
+      <w:r>
+        <w:t xml:space="preserve"> </w:t>
+      </w:r>
+    </w:p>
+    <w:p>
+      <w:pPr>
+        <w:pStyle w:val="ListParagraph"/>
+        <w:numPr>
+          <w:ilvl w:val="0"/>
+          <w:numId w:val="1"/>
+        </w:numPr>
+        <w:tabs>
+          <w:tab w:val="left" w:pos="7583"/>
+        </w:tabs>
+      </w:pPr>
+      <w:r>
+        <w:t xml:space="preserve">One master </w:t>
+      </w:r>
+    </w:p>
+    <w:p>
+      <w:pPr>
+        <w:pStyle w:val="ListParagraph"/>
+        <w:numPr>
+          <w:ilvl w:val="1"/>
+          <w:numId w:val="1"/>
+        </w:numPr>
+        <w:tabs>
+          <w:tab w:val="left" w:pos="7583"/>
+        </w:tabs>
+      </w:pPr>
+      <w:r>
+        <w:t xml:space="preserve">Store file system </w:t>
+      </w:r>
+      <w:proofErr w:type="spellStart"/>
+      <w:r>
+        <w:t>smetadata</w:t>
+      </w:r>
+      <w:proofErr w:type="spellEnd"/>
+      <w:r>
+        <w:t xml:space="preserve"> like names and attributes </w:t>
+      </w:r>
+    </w:p>
+    <w:p>
+      <w:pPr>
+        <w:pStyle w:val="ListParagraph"/>
+        <w:numPr>
+          <w:ilvl w:val="1"/>
+          <w:numId w:val="1"/>
+        </w:numPr>
+        <w:tabs>
+          <w:tab w:val="left" w:pos="7583"/>
+        </w:tabs>
+      </w:pPr>
+      <w:r>
+        <w:t xml:space="preserve">Maps files to chunks </w:t>
+      </w:r>
+    </w:p>
+    <w:p>
+      <w:pPr>
+        <w:pStyle w:val="ListParagraph"/>
+        <w:numPr>
+          <w:ilvl w:val="1"/>
+          <w:numId w:val="1"/>
+        </w:numPr>
+        <w:tabs>
+          <w:tab w:val="left" w:pos="7583"/>
+        </w:tabs>
+      </w:pPr>
+      <w:r>
+        <w:t xml:space="preserve">Maintains all file system metadata </w:t>
+      </w:r>
+    </w:p>
+    <w:p>
+      <w:pPr>
+        <w:pStyle w:val="ListParagraph"/>
+        <w:numPr>
+          <w:ilvl w:val="2"/>
+          <w:numId w:val="1"/>
+        </w:numPr>
+        <w:tabs>
+          <w:tab w:val="left" w:pos="7583"/>
+        </w:tabs>
+      </w:pPr>
+      <w:r>
+        <w:t>Like namespace, access control info, filename to chunk mapping…</w:t>
+      </w:r>
+    </w:p>
+    <w:p>
+      <w:pPr>
+        <w:pStyle w:val="ListParagraph"/>
+        <w:numPr>
+          <w:ilvl w:val="2"/>
+          <w:numId w:val="1"/>
+        </w:numPr>
+        <w:tabs>
+          <w:tab w:val="left" w:pos="7583"/>
+        </w:tabs>
+      </w:pPr>
+      <w:r>
+        <w:t xml:space="preserve">Manages chunk leases (locks), garbage </w:t>
+      </w:r>
+      <w:proofErr w:type="spellStart"/>
+      <w:r>
+        <w:t>colletion</w:t>
+      </w:r>
+      <w:proofErr w:type="spellEnd"/>
+      <w:r>
+        <w:t xml:space="preserve"> chunk migration</w:t>
+      </w:r>
+    </w:p>
+    <w:p>
+      <w:pPr>
+        <w:pStyle w:val="ListParagraph"/>
+        <w:numPr>
+          <w:ilvl w:val="2"/>
+          <w:numId w:val="1"/>
+        </w:numPr>
+        <w:tabs>
+          <w:tab w:val="left" w:pos="7583"/>
+        </w:tabs>
+      </w:pPr>
+      <w:proofErr w:type="spellStart"/>
+      <w:r>
+        <w:t>Oeriodically</w:t>
+      </w:r>
+      <w:proofErr w:type="spellEnd"/>
+      <w:r>
+        <w:t xml:space="preserve"> comm with all nodes via heartbeat msg. get state and send </w:t>
+      </w:r>
+      <w:proofErr w:type="spellStart"/>
+      <w:r>
+        <w:t>cmd</w:t>
+      </w:r>
+      <w:proofErr w:type="spellEnd"/>
+    </w:p>
+    <w:p>
+      <w:pPr>
+        <w:pStyle w:val="ListParagraph"/>
+        <w:numPr>
+          <w:ilvl w:val="2"/>
+          <w:numId w:val="1"/>
+        </w:numPr>
+        <w:tabs>
+          <w:tab w:val="left" w:pos="7583"/>
+        </w:tabs>
+      </w:pPr>
+      <w:r>
+        <w:t xml:space="preserve">Fault Tolerance- operation log </w:t>
+      </w:r>
+      <w:proofErr w:type="spellStart"/>
+      <w:r>
+        <w:t>repl</w:t>
+      </w:r>
+      <w:proofErr w:type="spellEnd"/>
+      <w:r>
+        <w:t xml:space="preserve"> on </w:t>
+      </w:r>
+      <w:proofErr w:type="spellStart"/>
+      <w:r>
+        <w:t>mult</w:t>
+      </w:r>
+      <w:proofErr w:type="spellEnd"/>
+      <w:r>
+        <w:t xml:space="preserve"> </w:t>
+      </w:r>
+      <w:proofErr w:type="spellStart"/>
+      <w:r>
+        <w:t>mcahines</w:t>
+      </w:r>
+      <w:proofErr w:type="spellEnd"/>
+      <w:r>
+        <w:t xml:space="preserve"> </w:t>
+      </w:r>
+    </w:p>
+    <w:p>
+      <w:pPr>
+        <w:pStyle w:val="ListParagraph"/>
+        <w:numPr>
+          <w:ilvl w:val="2"/>
+          <w:numId w:val="1"/>
+        </w:numPr>
+        <w:tabs>
+          <w:tab w:val="left" w:pos="7583"/>
+        </w:tabs>
+      </w:pPr>
+      <w:r>
+        <w:t xml:space="preserve">New master can be started if master fails </w:t>
+      </w:r>
+    </w:p>
+    <w:p>
+      <w:pPr>
+        <w:pStyle w:val="ListParagraph"/>
+        <w:numPr>
+          <w:ilvl w:val="0"/>
+          <w:numId w:val="1"/>
+        </w:numPr>
+        <w:tabs>
+          <w:tab w:val="left" w:pos="7583"/>
+        </w:tabs>
+      </w:pPr>
+      <w:r>
+        <w:t>WHY LARGE CHUNKS?</w:t>
+      </w:r>
+    </w:p>
+    <w:p>
+      <w:pPr>
+        <w:pStyle w:val="ListParagraph"/>
+        <w:numPr>
+          <w:ilvl w:val="1"/>
+          <w:numId w:val="1"/>
+        </w:numPr>
+        <w:tabs>
+          <w:tab w:val="left" w:pos="7583"/>
+        </w:tabs>
+      </w:pPr>
+      <w:r>
+        <w:t xml:space="preserve">With default size 64 MB, compared to </w:t>
+      </w:r>
+      <w:proofErr w:type="spellStart"/>
+      <w:r>
+        <w:t>linux</w:t>
+      </w:r>
+      <w:proofErr w:type="spellEnd"/>
+      <w:r>
+        <w:t xml:space="preserve"> which is typically 4kb </w:t>
+      </w:r>
+    </w:p>
+    <w:p>
+      <w:pPr>
+        <w:pStyle w:val="ListParagraph"/>
+        <w:numPr>
+          <w:ilvl w:val="1"/>
+          <w:numId w:val="1"/>
+        </w:numPr>
+        <w:tabs>
+          <w:tab w:val="left" w:pos="7583"/>
+        </w:tabs>
+      </w:pPr>
+      <w:r>
+        <w:t xml:space="preserve">Reduces need for </w:t>
+      </w:r>
+      <w:proofErr w:type="spellStart"/>
+      <w:r>
+        <w:t>freq</w:t>
+      </w:r>
+      <w:proofErr w:type="spellEnd"/>
+      <w:r>
+        <w:t xml:space="preserve"> comm with master to get chunk location info – one query can give info on location of lots of bytes of data </w:t>
+      </w:r>
+    </w:p>
+    <w:p>
+      <w:pPr>
+        <w:pStyle w:val="ListParagraph"/>
+        <w:numPr>
+          <w:ilvl w:val="1"/>
+          <w:numId w:val="1"/>
+        </w:numPr>
+        <w:tabs>
+          <w:tab w:val="left" w:pos="7583"/>
+        </w:tabs>
+      </w:pPr>
+      <w:r>
+        <w:t>Clients can easily cache info to refer to all data of large files</w:t>
+      </w:r>
+    </w:p>
+    <w:p>
+      <w:pPr>
+        <w:pStyle w:val="ListParagraph"/>
+        <w:numPr>
+          <w:ilvl w:val="1"/>
+          <w:numId w:val="1"/>
+        </w:numPr>
+        <w:tabs>
+          <w:tab w:val="left" w:pos="7583"/>
+        </w:tabs>
+      </w:pPr>
+      <w:r>
+        <w:t xml:space="preserve">Cached data has timeouts to reduce possibility of reading stale data </w:t>
+      </w:r>
+    </w:p>
+    <w:p>
+      <w:pPr>
+        <w:pStyle w:val="ListParagraph"/>
+        <w:numPr>
+          <w:ilvl w:val="1"/>
+          <w:numId w:val="1"/>
+        </w:numPr>
+        <w:tabs>
+          <w:tab w:val="left" w:pos="7583"/>
+        </w:tabs>
+      </w:pPr>
+      <w:r>
+        <w:t xml:space="preserve">Large chunks make feasible to keep TCP connection open to </w:t>
+      </w:r>
+      <w:proofErr w:type="spellStart"/>
+      <w:r>
+        <w:t>chunkserver</w:t>
+      </w:r>
+      <w:proofErr w:type="spellEnd"/>
+      <w:r>
+        <w:t xml:space="preserve"> for extended time </w:t>
+      </w:r>
+    </w:p>
+    <w:p>
+      <w:pPr>
+        <w:pStyle w:val="ListParagraph"/>
+        <w:numPr>
+          <w:ilvl w:val="1"/>
+          <w:numId w:val="1"/>
+        </w:numPr>
+        <w:tabs>
+          <w:tab w:val="left" w:pos="7583"/>
+        </w:tabs>
+      </w:pPr>
+      <w:r>
+        <w:t>Master stores 64 bytes of metadata for each 64 MB chunk</w:t>
+      </w:r>
+    </w:p>
+    <w:p>
+      <w:pPr>
+        <w:pStyle w:val="ListParagraph"/>
+        <w:numPr>
+          <w:ilvl w:val="0"/>
+          <w:numId w:val="1"/>
+        </w:numPr>
+        <w:tabs>
+          <w:tab w:val="left" w:pos="7583"/>
+        </w:tabs>
+      </w:pPr>
+      <w:proofErr w:type="spellStart"/>
+      <w:r>
+        <w:t>MaSTER</w:t>
+      </w:r>
+      <w:proofErr w:type="spellEnd"/>
+      <w:r>
+        <w:t xml:space="preserve"> DESIGN </w:t>
+      </w:r>
+    </w:p>
+    <w:p>
+      <w:pPr>
+        <w:pStyle w:val="ListParagraph"/>
+        <w:numPr>
+          <w:ilvl w:val="1"/>
+          <w:numId w:val="1"/>
+        </w:numPr>
+        <w:tabs>
+          <w:tab w:val="left" w:pos="7583"/>
+        </w:tabs>
+      </w:pPr>
+      <w:r>
+        <w:t xml:space="preserve">All metadata stored in master memory so </w:t>
+      </w:r>
+      <w:proofErr w:type="spellStart"/>
+      <w:r>
+        <w:t>super fast</w:t>
+      </w:r>
+      <w:proofErr w:type="spellEnd"/>
+      <w:r>
+        <w:t xml:space="preserve"> access </w:t>
+      </w:r>
+    </w:p>
+    <w:p>
+      <w:pPr>
+        <w:pStyle w:val="ListParagraph"/>
+        <w:numPr>
+          <w:ilvl w:val="1"/>
+          <w:numId w:val="1"/>
+        </w:numPr>
+        <w:tabs>
+          <w:tab w:val="left" w:pos="7583"/>
+        </w:tabs>
+      </w:pPr>
+      <w:r>
+        <w:t>Namespaces and name-to-</w:t>
+      </w:r>
+      <w:proofErr w:type="spellStart"/>
+      <w:r>
+        <w:t>chunk_list</w:t>
+      </w:r>
+      <w:proofErr w:type="spellEnd"/>
+      <w:r>
+        <w:t xml:space="preserve"> maps </w:t>
+      </w:r>
+    </w:p>
+    <w:p>
+      <w:pPr>
+        <w:pStyle w:val="ListParagraph"/>
+        <w:numPr>
+          <w:ilvl w:val="2"/>
+          <w:numId w:val="1"/>
+        </w:numPr>
+        <w:tabs>
+          <w:tab w:val="left" w:pos="7583"/>
+        </w:tabs>
+      </w:pPr>
+      <w:r>
+        <w:t>Stored in memory</w:t>
+      </w:r>
+    </w:p>
+    <w:p>
+      <w:pPr>
+        <w:pStyle w:val="ListParagraph"/>
+        <w:numPr>
+          <w:ilvl w:val="2"/>
+          <w:numId w:val="1"/>
+        </w:numPr>
+        <w:tabs>
+          <w:tab w:val="left" w:pos="7583"/>
+        </w:tabs>
+      </w:pPr>
+      <w:r>
+        <w:t xml:space="preserve">Persist in operation log on disk </w:t>
+      </w:r>
+    </w:p>
+    <w:p>
+      <w:pPr>
+        <w:pStyle w:val="ListParagraph"/>
+        <w:numPr>
+          <w:ilvl w:val="3"/>
+          <w:numId w:val="1"/>
+        </w:numPr>
+        <w:tabs>
+          <w:tab w:val="left" w:pos="7583"/>
+        </w:tabs>
+      </w:pPr>
+      <w:r>
+        <w:t xml:space="preserve">Replicated onto remote machines for backup </w:t>
+      </w:r>
+    </w:p>
+    <w:p>
+      <w:pPr>
+        <w:pStyle w:val="ListParagraph"/>
+        <w:numPr>
+          <w:ilvl w:val="2"/>
+          <w:numId w:val="1"/>
+        </w:numPr>
+        <w:tabs>
+          <w:tab w:val="left" w:pos="7583"/>
+        </w:tabs>
+      </w:pPr>
+      <w:r>
+        <w:t xml:space="preserve">Operation logs </w:t>
+      </w:r>
+    </w:p>
+    <w:p>
+      <w:pPr>
+        <w:pStyle w:val="ListParagraph"/>
+        <w:numPr>
+          <w:ilvl w:val="3"/>
+          <w:numId w:val="1"/>
+        </w:numPr>
+        <w:tabs>
+          <w:tab w:val="left" w:pos="7583"/>
+        </w:tabs>
+      </w:pPr>
+      <w:r>
+        <w:t>Similar to journal, all operations logged</w:t>
+      </w:r>
+    </w:p>
+    <w:p>
+      <w:pPr>
+        <w:pStyle w:val="ListParagraph"/>
+        <w:numPr>
+          <w:ilvl w:val="3"/>
+          <w:numId w:val="1"/>
+        </w:numPr>
+        <w:tabs>
+          <w:tab w:val="left" w:pos="7583"/>
+        </w:tabs>
+      </w:pPr>
+      <w:r>
+        <w:t xml:space="preserve">Periodic checkpoints to avoid </w:t>
+      </w:r>
+      <w:proofErr w:type="spellStart"/>
+      <w:r>
+        <w:t>playin</w:t>
+      </w:r>
+      <w:proofErr w:type="spellEnd"/>
+      <w:r>
+        <w:t xml:space="preserve"> back entire log </w:t>
+      </w:r>
+    </w:p>
+    <w:p>
+      <w:pPr>
+        <w:pStyle w:val="ListParagraph"/>
+        <w:numPr>
+          <w:ilvl w:val="2"/>
+          <w:numId w:val="1"/>
+        </w:numPr>
+        <w:tabs>
+          <w:tab w:val="left" w:pos="7583"/>
+        </w:tabs>
+      </w:pPr>
+      <w:r>
+        <w:t xml:space="preserve">Master does not store chunk locations persistently </w:t>
+      </w:r>
+    </w:p>
+    <w:p>
+      <w:pPr>
+        <w:pStyle w:val="ListParagraph"/>
+        <w:numPr>
+          <w:ilvl w:val="3"/>
+          <w:numId w:val="1"/>
+        </w:numPr>
+        <w:tabs>
+          <w:tab w:val="left" w:pos="7583"/>
+        </w:tabs>
+      </w:pPr>
+      <w:r>
+        <w:t xml:space="preserve">Queried from all </w:t>
+      </w:r>
+      <w:proofErr w:type="spellStart"/>
+      <w:r>
+        <w:t>chunservers</w:t>
+      </w:r>
+      <w:proofErr w:type="spellEnd"/>
+      <w:r>
+        <w:t xml:space="preserve">: avoids consistency problems </w:t>
+      </w:r>
+    </w:p>
+    <w:p>
+      <w:pPr>
+        <w:pStyle w:val="ListParagraph"/>
+        <w:numPr>
+          <w:ilvl w:val="0"/>
+          <w:numId w:val="1"/>
+        </w:numPr>
+        <w:tabs>
+          <w:tab w:val="left" w:pos="7583"/>
+        </w:tabs>
+      </w:pPr>
+      <w:r>
+        <w:t xml:space="preserve">HOW DO CLIENTS INTERACT? </w:t>
+      </w:r>
+    </w:p>
+    <w:p>
+      <w:pPr>
+        <w:pStyle w:val="ListParagraph"/>
+        <w:numPr>
+          <w:ilvl w:val="1"/>
+          <w:numId w:val="1"/>
+        </w:numPr>
+        <w:tabs>
+          <w:tab w:val="left" w:pos="7583"/>
+        </w:tabs>
+      </w:pPr>
+      <w:r>
+        <w:lastRenderedPageBreak/>
+        <w:t>GFS Client code linked into each application</w:t>
+      </w:r>
+    </w:p>
+    <w:p>
+      <w:pPr>
+        <w:pStyle w:val="ListParagraph"/>
+        <w:numPr>
+          <w:ilvl w:val="2"/>
+          <w:numId w:val="1"/>
+        </w:numPr>
+        <w:tabs>
+          <w:tab w:val="left" w:pos="7583"/>
+        </w:tabs>
+      </w:pPr>
+      <w:r>
+        <w:t xml:space="preserve">No </w:t>
+      </w:r>
+      <w:proofErr w:type="spellStart"/>
+      <w:r>
+        <w:t>Os</w:t>
+      </w:r>
+      <w:proofErr w:type="spellEnd"/>
+      <w:r>
+        <w:t xml:space="preserve"> level API, you have to use library </w:t>
+      </w:r>
+    </w:p>
+    <w:p>
+      <w:pPr>
+        <w:pStyle w:val="ListParagraph"/>
+        <w:numPr>
+          <w:ilvl w:val="2"/>
+          <w:numId w:val="1"/>
+        </w:numPr>
+        <w:tabs>
+          <w:tab w:val="left" w:pos="7583"/>
+        </w:tabs>
+      </w:pPr>
+      <w:r>
+        <w:t xml:space="preserve">Interact with master for metadata operations </w:t>
+      </w:r>
+    </w:p>
+    <w:p>
+      <w:pPr>
+        <w:pStyle w:val="ListParagraph"/>
+        <w:numPr>
+          <w:ilvl w:val="2"/>
+          <w:numId w:val="1"/>
+        </w:numPr>
+        <w:tabs>
+          <w:tab w:val="left" w:pos="7583"/>
+        </w:tabs>
+      </w:pPr>
+      <w:r>
+        <w:t xml:space="preserve">Interacts directly with chunk servers for file data </w:t>
+      </w:r>
+    </w:p>
+    <w:p>
+      <w:pPr>
+        <w:pStyle w:val="ListParagraph"/>
+        <w:numPr>
+          <w:ilvl w:val="1"/>
+          <w:numId w:val="1"/>
+        </w:numPr>
+        <w:tabs>
+          <w:tab w:val="left" w:pos="7583"/>
+        </w:tabs>
+      </w:pPr>
+      <w:r>
+        <w:t xml:space="preserve">Clients cache metadata </w:t>
+      </w:r>
+    </w:p>
+    <w:p>
+      <w:pPr>
+        <w:pStyle w:val="ListParagraph"/>
+        <w:numPr>
+          <w:ilvl w:val="2"/>
+          <w:numId w:val="1"/>
+        </w:numPr>
+        <w:tabs>
+          <w:tab w:val="left" w:pos="7583"/>
+        </w:tabs>
+      </w:pPr>
+      <w:r>
+        <w:t xml:space="preserve">Location of file chunks cached </w:t>
+      </w:r>
+    </w:p>
+    <w:p>
+      <w:pPr>
+        <w:pStyle w:val="ListParagraph"/>
+        <w:numPr>
+          <w:ilvl w:val="2"/>
+          <w:numId w:val="1"/>
+        </w:numPr>
+        <w:tabs>
+          <w:tab w:val="left" w:pos="7583"/>
+        </w:tabs>
+      </w:pPr>
+      <w:r>
+        <w:t xml:space="preserve">No data cached by client or </w:t>
+      </w:r>
+      <w:proofErr w:type="spellStart"/>
+      <w:r>
+        <w:t>chunkservers</w:t>
+      </w:r>
+      <w:proofErr w:type="spellEnd"/>
+      <w:r>
+        <w:t xml:space="preserve"> </w:t>
+      </w:r>
+    </w:p>
+    <w:p>
+      <w:pPr>
+        <w:pStyle w:val="ListParagraph"/>
+        <w:numPr>
+          <w:ilvl w:val="1"/>
+          <w:numId w:val="1"/>
+        </w:numPr>
+        <w:tabs>
+          <w:tab w:val="left" w:pos="7583"/>
+        </w:tabs>
+      </w:pPr>
+      <w:r>
+        <w:t xml:space="preserve">READING FILES? </w:t>
+      </w:r>
+    </w:p>
+    <w:p>
+      <w:pPr>
+        <w:pStyle w:val="ListParagraph"/>
+        <w:numPr>
+          <w:ilvl w:val="2"/>
+          <w:numId w:val="1"/>
+        </w:numPr>
+        <w:tabs>
+          <w:tab w:val="left" w:pos="7583"/>
+        </w:tabs>
+      </w:pPr>
+      <w:r>
+        <w:t>1) Contact master Node</w:t>
+      </w:r>
+    </w:p>
+    <w:p>
+      <w:pPr>
+        <w:pStyle w:val="ListParagraph"/>
+        <w:numPr>
+          <w:ilvl w:val="2"/>
+          <w:numId w:val="1"/>
+        </w:numPr>
+        <w:tabs>
+          <w:tab w:val="left" w:pos="7583"/>
+        </w:tabs>
+      </w:pPr>
+      <w:r>
+        <w:t xml:space="preserve">2) Get file’s metadata: list chunk handlers </w:t>
+      </w:r>
+    </w:p>
+    <w:p>
+      <w:pPr>
+        <w:pStyle w:val="ListParagraph"/>
+        <w:numPr>
+          <w:ilvl w:val="1"/>
+          <w:numId w:val="1"/>
+        </w:numPr>
+        <w:tabs>
+          <w:tab w:val="left" w:pos="7583"/>
+        </w:tabs>
+      </w:pPr>
+      <w:r>
+        <w:t xml:space="preserve">Get location of each of chunk handles </w:t>
+      </w:r>
+      <w:r>
+        <w:tab/>
+      </w:r>
+    </w:p>
+    <w:p>
+      <w:pPr>
+        <w:pStyle w:val="ListParagraph"/>
+        <w:numPr>
+          <w:ilvl w:val="2"/>
+          <w:numId w:val="1"/>
+        </w:numPr>
+        <w:tabs>
+          <w:tab w:val="left" w:pos="7583"/>
+        </w:tabs>
+      </w:pPr>
+      <w:r>
+        <w:t xml:space="preserve">Multiple replicated </w:t>
+      </w:r>
+      <w:proofErr w:type="spellStart"/>
+      <w:r>
+        <w:t>chunkservers</w:t>
+      </w:r>
+      <w:proofErr w:type="spellEnd"/>
+      <w:r>
+        <w:t xml:space="preserve"> per chunk </w:t>
+      </w:r>
+    </w:p>
+    <w:p>
+      <w:pPr>
+        <w:pStyle w:val="ListParagraph"/>
+        <w:numPr>
+          <w:ilvl w:val="1"/>
+          <w:numId w:val="1"/>
+        </w:numPr>
+        <w:tabs>
+          <w:tab w:val="left" w:pos="7583"/>
+        </w:tabs>
+      </w:pPr>
+      <w:r>
+        <w:t xml:space="preserve">Contact any available </w:t>
+      </w:r>
+      <w:proofErr w:type="spellStart"/>
+      <w:r>
+        <w:t>chunkserver</w:t>
+      </w:r>
+      <w:proofErr w:type="spellEnd"/>
+      <w:r>
+        <w:t xml:space="preserve"> for chunk data </w:t>
+      </w:r>
+    </w:p>
+    <w:p>
+      <w:pPr>
+        <w:pStyle w:val="ListParagraph"/>
+        <w:tabs>
+          <w:tab w:val="left" w:pos="7583"/>
+        </w:tabs>
+        <w:ind w:left="1800"/>
+      </w:pPr>
+    </w:p>
+    <w:p>
+      <w:pPr>
+        <w:pStyle w:val="ListParagraph"/>
+        <w:tabs>
+          <w:tab w:val="left" w:pos="7583"/>
+        </w:tabs>
+        <w:ind w:left="1800"/>
+      </w:pPr>
+    </w:p>
+    <w:p>
+      <w:pPr>
+        <w:tabs>
+          <w:tab w:val="left" w:pos="7583"/>
+        </w:tabs>
+      </w:pPr>
+      <w:r>
+        <w:drawing>
+          <wp:anchor distT="0" distB="0" distL="114300" distR="114300" simplePos="0" relativeHeight="251662336" behindDoc="1" locked="0" layoutInCell="1" allowOverlap="1" wp14:anchorId="6E205134" wp14:editId="0C112E2F">
+            <wp:simplePos x="0" y="0"/>
+            <wp:positionH relativeFrom="column">
+              <wp:posOffset>2695575</wp:posOffset>
+            </wp:positionH>
+            <wp:positionV relativeFrom="paragraph">
+              <wp:posOffset>459105</wp:posOffset>
+            </wp:positionV>
+            <wp:extent cx="3679569" cy="2249805"/>
+            <wp:effectExtent l="0" t="0" r="0" b="0"/>
+            <wp:wrapNone/>
+            <wp:docPr id="5" name="Picture 5"/>
+            <wp:cNvGraphicFramePr>
+              <a:graphicFrameLocks xmlns:a="http://schemas.openxmlformats.org/drawingml/2006/main" noChangeAspect="1"/>
+            </wp:cNvGraphicFramePr>
+            <a:graphic xmlns:a="http://schemas.openxmlformats.org/drawingml/2006/main">
+              <a:graphicData uri="http://schemas.openxmlformats.org/drawingml/2006/picture">
+                <pic:pic xmlns:pic="http://schemas.openxmlformats.org/drawingml/2006/picture">
+                  <pic:nvPicPr>
+                    <pic:cNvPr id="1" name=""/>
+                    <pic:cNvPicPr/>
+                  </pic:nvPicPr>
+                  <pic:blipFill>
+                    <a:blip r:embed="rId8">
+                      <a:extLst>
+                        <a:ext uri="{28A0092B-C50C-407E-A947-70E740481C1C}">
+                          <a14:useLocalDpi xmlns:a14="http://schemas.microsoft.com/office/drawing/2010/main" val="0"/>
+                        </a:ext>
+                      </a:extLst>
+                    </a:blip>
+                    <a:stretch>
+                      <a:fillRect/>
+                    </a:stretch>
+                  </pic:blipFill>
+                  <pic:spPr>
+                    <a:xfrm>
+                      <a:off x="0" y="0"/>
+                      <a:ext cx="3679569" cy="2249805"/>
+                    </a:xfrm>
+                    <a:prstGeom prst="rect">
+                      <a:avLst/>
+                    </a:prstGeom>
+                  </pic:spPr>
+                </pic:pic>
+              </a:graphicData>
+            </a:graphic>
+            <wp14:sizeRelH relativeFrom="page">
+              <wp14:pctWidth>0</wp14:pctWidth>
+            </wp14:sizeRelH>
+            <wp14:sizeRelV relativeFrom="page">
+              <wp14:pctHeight>0</wp14:pctHeight>
+            </wp14:sizeRelV>
+          </wp:anchor>
+        </w:drawing>
+      </w:r>
+      <w:r>
+        <w:rPr>
+          <w:noProof/>
+        </w:rPr>
+        <w:drawing>
+          <wp:anchor distT="0" distB="0" distL="114300" distR="114300" simplePos="0" relativeHeight="251661312" behindDoc="1" locked="0" layoutInCell="1" allowOverlap="1" wp14:anchorId="0F0F55A5" wp14:editId="3D490616">
+            <wp:simplePos x="0" y="0"/>
+            <wp:positionH relativeFrom="column">
+              <wp:posOffset>-1066800</wp:posOffset>
+            </wp:positionH>
+            <wp:positionV relativeFrom="paragraph">
+              <wp:posOffset>330200</wp:posOffset>
+            </wp:positionV>
+            <wp:extent cx="4013200" cy="2214549"/>
+            <wp:effectExtent l="0" t="0" r="6350" b="0"/>
+            <wp:wrapNone/>
+            <wp:docPr id="4" name="Picture 4"/>
+            <wp:cNvGraphicFramePr>
+              <a:graphicFrameLocks xmlns:a="http://schemas.openxmlformats.org/drawingml/2006/main" noChangeAspect="1"/>
+            </wp:cNvGraphicFramePr>
+            <a:graphic xmlns:a="http://schemas.openxmlformats.org/drawingml/2006/main">
+              <a:graphicData uri="http://schemas.openxmlformats.org/drawingml/2006/picture">
+                <pic:pic xmlns:pic="http://schemas.openxmlformats.org/drawingml/2006/picture">
+                  <pic:nvPicPr>
+                    <pic:cNvPr id="1" name=""/>
+                    <pic:cNvPicPr/>
+                  </pic:nvPicPr>
+                  <pic:blipFill>
+                    <a:blip r:embed="rId9">
+                      <a:extLst>
+                        <a:ext uri="{28A0092B-C50C-407E-A947-70E740481C1C}">
+                          <a14:useLocalDpi xmlns:a14="http://schemas.microsoft.com/office/drawing/2010/main" val="0"/>
+                        </a:ext>
+                      </a:extLst>
+                    </a:blip>
+                    <a:stretch>
+                      <a:fillRect/>
+                    </a:stretch>
+                  </pic:blipFill>
+                  <pic:spPr>
+                    <a:xfrm>
+                      <a:off x="0" y="0"/>
+                      <a:ext cx="4013200" cy="2214549"/>
+                    </a:xfrm>
+                    <a:prstGeom prst="rect">
+                      <a:avLst/>
+                    </a:prstGeom>
+                  </pic:spPr>
+                </pic:pic>
+              </a:graphicData>
+            </a:graphic>
+            <wp14:sizeRelH relativeFrom="page">
+              <wp14:pctWidth>0</wp14:pctWidth>
+            </wp14:sizeRelH>
+            <wp14:sizeRelV relativeFrom="page">
+              <wp14:pctHeight>0</wp14:pctHeight>
+            </wp14:sizeRelV>
+          </wp:anchor>
+        </w:drawing>
+      </w:r>
+    </w:p>
+    <w:p>
+      <w:pPr>
+        <w:tabs>
+          <w:tab w:val="left" w:pos="7583"/>
+        </w:tabs>
+      </w:pPr>
+    </w:p>
+    <w:p>
+      <w:pPr>
+        <w:tabs>
+          <w:tab w:val="left" w:pos="7583"/>
+        </w:tabs>
+      </w:pPr>
+    </w:p>
+    <w:p>
+      <w:pPr>
+        <w:tabs>
+          <w:tab w:val="left" w:pos="7583"/>
+        </w:tabs>
+      </w:pPr>
+    </w:p>
+    <w:p>
+      <w:pPr>
+        <w:tabs>
+          <w:tab w:val="left" w:pos="7583"/>
+        </w:tabs>
+      </w:pPr>
+    </w:p>
+    <w:p>
+      <w:pPr>
+        <w:tabs>
+          <w:tab w:val="left" w:pos="7583"/>
+        </w:tabs>
+      </w:pPr>
+    </w:p>
+    <w:p>
+      <w:pPr>
+        <w:tabs>
+          <w:tab w:val="left" w:pos="7583"/>
+        </w:tabs>
+      </w:pPr>
+    </w:p>
+    <w:p>
+      <w:pPr>
+        <w:tabs>
+          <w:tab w:val="left" w:pos="7583"/>
+        </w:tabs>
+      </w:pPr>
+    </w:p>
+    <w:p>
+      <w:pPr>
+        <w:tabs>
+          <w:tab w:val="left" w:pos="7583"/>
+        </w:tabs>
+      </w:pPr>
+    </w:p>
+    <w:p>
+      <w:pPr>
+        <w:tabs>
+          <w:tab w:val="left" w:pos="7583"/>
+        </w:tabs>
+      </w:pPr>
+    </w:p>
+    <w:p>
+      <w:pPr>
+        <w:tabs>
+          <w:tab w:val="left" w:pos="7583"/>
+        </w:tabs>
+      </w:pPr>
+    </w:p>
+    <w:p>
+      <w:pPr>
+        <w:pStyle w:val="ListParagraph"/>
+        <w:numPr>
+          <w:ilvl w:val="0"/>
+          <w:numId w:val="1"/>
+        </w:numPr>
+        <w:tabs>
+          <w:tab w:val="left" w:pos="7583"/>
+        </w:tabs>
+      </w:pPr>
+      <w:r>
+        <w:t xml:space="preserve">WRITING FILES </w:t>
+      </w:r>
+    </w:p>
+    <w:p>
+      <w:pPr>
+        <w:pStyle w:val="ListParagraph"/>
+        <w:numPr>
+          <w:ilvl w:val="1"/>
+          <w:numId w:val="1"/>
+        </w:numPr>
+        <w:tabs>
+          <w:tab w:val="left" w:pos="7583"/>
+        </w:tabs>
+      </w:pPr>
+      <w:r>
+        <w:t xml:space="preserve">Less frequent then reading </w:t>
+      </w:r>
+    </w:p>
+    <w:p>
+      <w:pPr>
+        <w:pStyle w:val="ListParagraph"/>
+        <w:numPr>
+          <w:ilvl w:val="1"/>
+          <w:numId w:val="1"/>
+        </w:numPr>
+        <w:tabs>
+          <w:tab w:val="left" w:pos="7583"/>
+        </w:tabs>
+      </w:pPr>
+      <w:r>
+        <w:t xml:space="preserve">Master grants a chunk lease to one of replicas </w:t>
+      </w:r>
+    </w:p>
+    <w:p>
+      <w:pPr>
+        <w:pStyle w:val="ListParagraph"/>
+        <w:numPr>
+          <w:ilvl w:val="2"/>
+          <w:numId w:val="1"/>
+        </w:numPr>
+        <w:tabs>
+          <w:tab w:val="left" w:pos="7583"/>
+        </w:tabs>
+      </w:pPr>
+      <w:r>
+        <w:t xml:space="preserve">This replica will be primary replica </w:t>
+      </w:r>
+      <w:proofErr w:type="spellStart"/>
+      <w:r>
+        <w:t>chunkserver</w:t>
+      </w:r>
+      <w:proofErr w:type="spellEnd"/>
+      <w:r>
+        <w:t xml:space="preserve"> Primary can request lease extensions </w:t>
+      </w:r>
+    </w:p>
+    <w:p>
+      <w:pPr>
+        <w:pStyle w:val="ListParagraph"/>
+        <w:numPr>
+          <w:ilvl w:val="2"/>
+          <w:numId w:val="1"/>
+        </w:numPr>
+        <w:tabs>
+          <w:tab w:val="left" w:pos="7583"/>
+        </w:tabs>
+      </w:pPr>
+      <w:r>
+        <w:t xml:space="preserve">If needed Master can increase chunk version number and inform replicas </w:t>
+      </w:r>
+    </w:p>
+    <w:p>
+      <w:pPr>
+        <w:pStyle w:val="ListParagraph"/>
+        <w:numPr>
+          <w:ilvl w:val="1"/>
+          <w:numId w:val="1"/>
+        </w:numPr>
+        <w:tabs>
+          <w:tab w:val="left" w:pos="7583"/>
+        </w:tabs>
+      </w:pPr>
+      <w:r>
+        <w:t xml:space="preserve">STEPS: PHASE ONE </w:t>
+      </w:r>
+    </w:p>
+    <w:p>
+      <w:pPr>
+        <w:pStyle w:val="ListParagraph"/>
+        <w:numPr>
+          <w:ilvl w:val="0"/>
+          <w:numId w:val="2"/>
+        </w:numPr>
+        <w:tabs>
+          <w:tab w:val="left" w:pos="7583"/>
+        </w:tabs>
+      </w:pPr>
+      <w:r>
+        <w:t xml:space="preserve">Send data (deliver data but </w:t>
+      </w:r>
+      <w:proofErr w:type="gramStart"/>
+      <w:r>
+        <w:t>don’t</w:t>
+      </w:r>
+      <w:proofErr w:type="gramEnd"/>
+      <w:r>
+        <w:t xml:space="preserve"> write to file) </w:t>
+      </w:r>
+    </w:p>
+    <w:p>
+      <w:pPr>
+        <w:pStyle w:val="ListParagraph"/>
+        <w:numPr>
+          <w:ilvl w:val="0"/>
+          <w:numId w:val="2"/>
+        </w:numPr>
+        <w:tabs>
+          <w:tab w:val="left" w:pos="7583"/>
+        </w:tabs>
+      </w:pPr>
+      <w:r>
+        <w:t xml:space="preserve">Client given list of replicas </w:t>
+      </w:r>
+    </w:p>
+    <w:p>
+      <w:pPr>
+        <w:pStyle w:val="ListParagraph"/>
+        <w:numPr>
+          <w:ilvl w:val="1"/>
+          <w:numId w:val="2"/>
+        </w:numPr>
+        <w:tabs>
+          <w:tab w:val="left" w:pos="7583"/>
+        </w:tabs>
+      </w:pPr>
+      <w:r>
+        <w:t xml:space="preserve">Identify primary and secondaries </w:t>
+      </w:r>
+    </w:p>
+    <w:p>
+      <w:pPr>
+        <w:pStyle w:val="ListParagraph"/>
+        <w:numPr>
+          <w:ilvl w:val="0"/>
+          <w:numId w:val="2"/>
+        </w:numPr>
+        <w:tabs>
+          <w:tab w:val="left" w:pos="7583"/>
+        </w:tabs>
+      </w:pPr>
+      <w:r>
+        <w:t xml:space="preserve">Client delivers data to closest replica </w:t>
+      </w:r>
+    </w:p>
+    <w:p>
+      <w:pPr>
+        <w:pStyle w:val="ListParagraph"/>
+        <w:numPr>
+          <w:ilvl w:val="1"/>
+          <w:numId w:val="2"/>
+        </w:numPr>
+        <w:tabs>
+          <w:tab w:val="left" w:pos="7583"/>
+        </w:tabs>
+      </w:pPr>
+      <w:r>
+        <w:t xml:space="preserve">Pipelining forward </w:t>
+      </w:r>
+    </w:p>
+    <w:p>
+      <w:pPr>
+        <w:pStyle w:val="ListParagraph"/>
+        <w:numPr>
+          <w:ilvl w:val="0"/>
+          <w:numId w:val="2"/>
+        </w:numPr>
+        <w:tabs>
+          <w:tab w:val="left" w:pos="7583"/>
+        </w:tabs>
+      </w:pPr>
+      <w:r>
+        <w:lastRenderedPageBreak/>
+        <w:drawing>
+          <wp:anchor distT="0" distB="0" distL="114300" distR="114300" simplePos="0" relativeHeight="251663360" behindDoc="1" locked="0" layoutInCell="1" allowOverlap="1" wp14:anchorId="47940146" wp14:editId="1268F45F">
+            <wp:simplePos x="0" y="0"/>
+            <wp:positionH relativeFrom="page">
+              <wp:align>left</wp:align>
+            </wp:positionH>
+            <wp:positionV relativeFrom="paragraph">
+              <wp:posOffset>-826135</wp:posOffset>
+            </wp:positionV>
+            <wp:extent cx="2895600" cy="1431404"/>
+            <wp:effectExtent l="0" t="0" r="0" b="0"/>
+            <wp:wrapNone/>
+            <wp:docPr id="6" name="Picture 6"/>
+            <wp:cNvGraphicFramePr>
+              <a:graphicFrameLocks xmlns:a="http://schemas.openxmlformats.org/drawingml/2006/main" noChangeAspect="1"/>
+            </wp:cNvGraphicFramePr>
+            <a:graphic xmlns:a="http://schemas.openxmlformats.org/drawingml/2006/main">
+              <a:graphicData uri="http://schemas.openxmlformats.org/drawingml/2006/picture">
+                <pic:pic xmlns:pic="http://schemas.openxmlformats.org/drawingml/2006/picture">
+                  <pic:nvPicPr>
+                    <pic:cNvPr id="1" name=""/>
+                    <pic:cNvPicPr/>
+                  </pic:nvPicPr>
+                  <pic:blipFill>
+                    <a:blip r:embed="rId10" cstate="print">
+                      <a:extLst>
+                        <a:ext uri="{28A0092B-C50C-407E-A947-70E740481C1C}">
+                          <a14:useLocalDpi xmlns:a14="http://schemas.microsoft.com/office/drawing/2010/main" val="0"/>
+                        </a:ext>
+                      </a:extLst>
+                    </a:blip>
+                    <a:stretch>
+                      <a:fillRect/>
+                    </a:stretch>
+                  </pic:blipFill>
+                  <pic:spPr>
+                    <a:xfrm>
+                      <a:off x="0" y="0"/>
+                      <a:ext cx="2895600" cy="1431404"/>
+                    </a:xfrm>
+                    <a:prstGeom prst="rect">
+                      <a:avLst/>
+                    </a:prstGeom>
+                  </pic:spPr>
+                </pic:pic>
+              </a:graphicData>
+            </a:graphic>
+            <wp14:sizeRelH relativeFrom="page">
+              <wp14:pctWidth>0</wp14:pctWidth>
+            </wp14:sizeRelH>
+            <wp14:sizeRelV relativeFrom="page">
+              <wp14:pctHeight>0</wp14:pctHeight>
+            </wp14:sizeRelV>
+          </wp:anchor>
+        </w:drawing>
+      </w:r>
+      <w:proofErr w:type="spellStart"/>
+      <w:r>
+        <w:t>Chunkservers</w:t>
+      </w:r>
+      <w:proofErr w:type="spellEnd"/>
+      <w:r>
+        <w:t xml:space="preserve"> store this data in cache, not part of file </w:t>
+      </w:r>
+    </w:p>
+    <w:p>
+      <w:pPr>
+        <w:pStyle w:val="ListParagraph"/>
+        <w:numPr>
+          <w:ilvl w:val="0"/>
+          <w:numId w:val="2"/>
+        </w:numPr>
+        <w:tabs>
+          <w:tab w:val="left" w:pos="7583"/>
+        </w:tabs>
+      </w:pPr>
+      <w:r>
+        <w:t xml:space="preserve">GOAL: </w:t>
+      </w:r>
+    </w:p>
+    <w:p>
+      <w:pPr>
+        <w:pStyle w:val="ListParagraph"/>
+        <w:numPr>
+          <w:ilvl w:val="1"/>
+          <w:numId w:val="2"/>
+        </w:numPr>
+        <w:tabs>
+          <w:tab w:val="left" w:pos="7583"/>
+        </w:tabs>
+      </w:pPr>
+      <w:r>
+        <w:t xml:space="preserve">Maximize bandwidth with pipelining </w:t>
+      </w:r>
+    </w:p>
+    <w:p>
+      <w:pPr>
+        <w:pStyle w:val="ListParagraph"/>
+        <w:numPr>
+          <w:ilvl w:val="1"/>
+          <w:numId w:val="2"/>
+        </w:numPr>
+        <w:tabs>
+          <w:tab w:val="left" w:pos="7583"/>
+        </w:tabs>
+      </w:pPr>
+      <w:r>
+        <w:t xml:space="preserve">Minimize latency by forwarding data as soon as received </w:t>
+      </w:r>
+    </w:p>
+    <w:p>
+      <w:pPr>
+        <w:pStyle w:val="ListParagraph"/>
+        <w:numPr>
+          <w:ilvl w:val="1"/>
+          <w:numId w:val="1"/>
+        </w:numPr>
+        <w:tabs>
+          <w:tab w:val="left" w:pos="7583"/>
+        </w:tabs>
+      </w:pPr>
+      <w:r>
+        <w:t xml:space="preserve">PHASE TWO WRITE DATA (commit it to file) </w:t>
+      </w:r>
+    </w:p>
+    <w:p>
+      <w:pPr>
+        <w:pStyle w:val="ListParagraph"/>
+        <w:numPr>
+          <w:ilvl w:val="2"/>
+          <w:numId w:val="1"/>
+        </w:numPr>
+        <w:tabs>
+          <w:tab w:val="left" w:pos="7583"/>
+        </w:tabs>
+      </w:pPr>
+      <w:r>
+        <w:t xml:space="preserve">Client waits for replicas to acknowledge receiving data </w:t>
+      </w:r>
+    </w:p>
+    <w:p>
+      <w:pPr>
+        <w:pStyle w:val="ListParagraph"/>
+        <w:numPr>
+          <w:ilvl w:val="2"/>
+          <w:numId w:val="1"/>
+        </w:numPr>
+        <w:tabs>
+          <w:tab w:val="left" w:pos="7583"/>
+        </w:tabs>
+      </w:pPr>
+      <w:r>
+        <w:t xml:space="preserve">Send write request to primary </w:t>
+      </w:r>
+    </w:p>
+    <w:p>
+      <w:pPr>
+        <w:pStyle w:val="ListParagraph"/>
+        <w:numPr>
+          <w:ilvl w:val="3"/>
+          <w:numId w:val="1"/>
+        </w:numPr>
+        <w:tabs>
+          <w:tab w:val="left" w:pos="7583"/>
+        </w:tabs>
+      </w:pPr>
+      <w:r>
+        <w:t xml:space="preserve">Primary responsible for serialization of writes (applying then forwarding) </w:t>
+      </w:r>
+    </w:p>
+    <w:p>
+      <w:pPr>
+        <w:pStyle w:val="ListParagraph"/>
+        <w:numPr>
+          <w:ilvl w:val="3"/>
+          <w:numId w:val="1"/>
+        </w:numPr>
+        <w:tabs>
+          <w:tab w:val="left" w:pos="7583"/>
+        </w:tabs>
+      </w:pPr>
+      <w:r>
+        <w:t>Once all ack, have been received primary acknowledges the client.</w:t>
+      </w:r>
+    </w:p>
+    <w:p>
+      <w:pPr>
+        <w:pStyle w:val="ListParagraph"/>
+        <w:numPr>
+          <w:ilvl w:val="1"/>
+          <w:numId w:val="1"/>
+        </w:numPr>
+        <w:tabs>
+          <w:tab w:val="left" w:pos="7583"/>
+        </w:tabs>
       </w:pPr>
     </w:p>
     <w:sectPr>
@@ -153,7 +2603,7 @@
         <w:rFonts w:ascii="Wingdings" w:hAnsi="Wingdings" w:hint="default"/>
       </w:rPr>
     </w:lvl>
-    <w:lvl w:ilvl="3" w:tplc="04090001" w:tentative="1">
+    <w:lvl w:ilvl="3" w:tplc="04090001">
       <w:start w:val="1"/>
       <w:numFmt w:val="bullet"/>
       <w:lvlText w:val=""/>
@@ -226,8 +2676,100 @@
       </w:rPr>
     </w:lvl>
   </w:abstractNum>
+  <w:abstractNum w:abstractNumId="1" w15:restartNumberingAfterBreak="0">
+    <w:nsid w:val="45D4077E"/>
+    <w:multiLevelType w:val="hybridMultilevel"/>
+    <w:tmpl w:val="93EE8382"/>
+    <w:lvl w:ilvl="0" w:tplc="0409000F">
+      <w:start w:val="1"/>
+      <w:numFmt w:val="decimal"/>
+      <w:lvlText w:val="%1."/>
+      <w:lvlJc w:val="left"/>
+      <w:pPr>
+        <w:ind w:left="2160" w:hanging="360"/>
+      </w:pPr>
+      <w:rPr>
+        <w:rFonts w:hint="default"/>
+      </w:rPr>
+    </w:lvl>
+    <w:lvl w:ilvl="1" w:tplc="04090019">
+      <w:start w:val="1"/>
+      <w:numFmt w:val="lowerLetter"/>
+      <w:lvlText w:val="%2."/>
+      <w:lvlJc w:val="left"/>
+      <w:pPr>
+        <w:ind w:left="2880" w:hanging="360"/>
+      </w:pPr>
+    </w:lvl>
+    <w:lvl w:ilvl="2" w:tplc="0409001B" w:tentative="1">
+      <w:start w:val="1"/>
+      <w:numFmt w:val="lowerRoman"/>
+      <w:lvlText w:val="%3."/>
+      <w:lvlJc w:val="right"/>
+      <w:pPr>
+        <w:ind w:left="3600" w:hanging="180"/>
+      </w:pPr>
+    </w:lvl>
+    <w:lvl w:ilvl="3" w:tplc="0409000F" w:tentative="1">
+      <w:start w:val="1"/>
+      <w:numFmt w:val="decimal"/>
+      <w:lvlText w:val="%4."/>
+      <w:lvlJc w:val="left"/>
+      <w:pPr>
+        <w:ind w:left="4320" w:hanging="360"/>
+      </w:pPr>
+    </w:lvl>
+    <w:lvl w:ilvl="4" w:tplc="04090019" w:tentative="1">
+      <w:start w:val="1"/>
+      <w:numFmt w:val="lowerLetter"/>
+      <w:lvlText w:val="%5."/>
+      <w:lvlJc w:val="left"/>
+      <w:pPr>
+        <w:ind w:left="5040" w:hanging="360"/>
+      </w:pPr>
+    </w:lvl>
+    <w:lvl w:ilvl="5" w:tplc="0409001B" w:tentative="1">
+      <w:start w:val="1"/>
+      <w:numFmt w:val="lowerRoman"/>
+      <w:lvlText w:val="%6."/>
+      <w:lvlJc w:val="right"/>
+      <w:pPr>
+        <w:ind w:left="5760" w:hanging="180"/>
+      </w:pPr>
+    </w:lvl>
+    <w:lvl w:ilvl="6" w:tplc="0409000F" w:tentative="1">
+      <w:start w:val="1"/>
+      <w:numFmt w:val="decimal"/>
+      <w:lvlText w:val="%7."/>
+      <w:lvlJc w:val="left"/>
+      <w:pPr>
+        <w:ind w:left="6480" w:hanging="360"/>
+      </w:pPr>
+    </w:lvl>
+    <w:lvl w:ilvl="7" w:tplc="04090019" w:tentative="1">
+      <w:start w:val="1"/>
+      <w:numFmt w:val="lowerLetter"/>
+      <w:lvlText w:val="%8."/>
+      <w:lvlJc w:val="left"/>
+      <w:pPr>
+        <w:ind w:left="7200" w:hanging="360"/>
+      </w:pPr>
+    </w:lvl>
+    <w:lvl w:ilvl="8" w:tplc="0409001B" w:tentative="1">
+      <w:start w:val="1"/>
+      <w:numFmt w:val="lowerRoman"/>
+      <w:lvlText w:val="%9."/>
+      <w:lvlJc w:val="right"/>
+      <w:pPr>
+        <w:ind w:left="7920" w:hanging="180"/>
+      </w:pPr>
+    </w:lvl>
+  </w:abstractNum>
   <w:num w:numId="1">
     <w:abstractNumId w:val="0"/>
+  </w:num>
+  <w:num w:numId="2">
+    <w:abstractNumId w:val="1"/>
   </w:num>
 </w:numbering>
 </file>
@@ -355,6 +2897,7 @@
     <w:lsdException w:name="HTML Sample" w:semiHidden="1" w:unhideWhenUsed="1"/>
     <w:lsdException w:name="HTML Typewriter" w:semiHidden="1" w:unhideWhenUsed="1"/>
     <w:lsdException w:name="HTML Variable" w:semiHidden="1" w:unhideWhenUsed="1"/>
+    <w:lsdException w:name="Normal Table" w:semiHidden="1" w:unhideWhenUsed="1"/>
     <w:lsdException w:name="annotation subject" w:semiHidden="1" w:unhideWhenUsed="1"/>
     <w:lsdException w:name="No List" w:semiHidden="1" w:unhideWhenUsed="1"/>
     <w:lsdException w:name="Outline List 1" w:semiHidden="1" w:unhideWhenUsed="1"/>
@@ -401,8 +2944,10 @@
     <w:lsdException w:name="Table Subtle 2" w:semiHidden="1" w:unhideWhenUsed="1"/>
     <w:lsdException w:name="Table Web 1" w:semiHidden="1" w:unhideWhenUsed="1"/>
     <w:lsdException w:name="Table Web 2" w:semiHidden="1" w:unhideWhenUsed="1"/>
+    <w:lsdException w:name="Table Web 3" w:semiHidden="1" w:unhideWhenUsed="1"/>
     <w:lsdException w:name="Balloon Text" w:semiHidden="1" w:unhideWhenUsed="1"/>
     <w:lsdException w:name="Table Grid" w:uiPriority="39"/>
+    <w:lsdException w:name="Table Theme" w:semiHidden="1" w:unhideWhenUsed="1"/>
     <w:lsdException w:name="Placeholder Text" w:semiHidden="1"/>
     <w:lsdException w:name="No Spacing" w:uiPriority="1" w:qFormat="1"/>
     <w:lsdException w:name="Light Shading" w:uiPriority="60"/>

</xml_diff>